<commit_message>
#15 Se hacen cambios de color de letra y corregir vocabulario
</commit_message>
<xml_diff>
--- a/Archivo Documentación del Proyecto 1.docx
+++ b/Archivo Documentación del Proyecto 1.docx
@@ -39,8 +39,11 @@
         </w:tabs>
       </w:pPr>
       <w:r>
+        <w:rPr>
+          <w:noProof/>
+        </w:rPr>
         <w:drawing>
-          <wp:inline distT="0" distB="0" distL="0" distR="0" wp14:anchorId="7AFD8F95" wp14:editId="19BD8E53">
+          <wp:inline distT="0" distB="0" distL="0" distR="0" wp14:anchorId="7AFD8F95" wp14:editId="4803EDA8">
             <wp:extent cx="5612130" cy="189865"/>
             <wp:effectExtent l="0" t="0" r="7620" b="635"/>
             <wp:docPr id="1038326229" name="Imagen 1"/>
@@ -84,15 +87,7 @@
         </w:numPr>
       </w:pPr>
       <w:r>
-        <w:t xml:space="preserve"># -*- </w:t>
-      </w:r>
-      <w:proofErr w:type="spellStart"/>
-      <w:r>
-        <w:t>coding</w:t>
-      </w:r>
-      <w:proofErr w:type="spellEnd"/>
-      <w:r>
-        <w:t>: utf-8 -*-</w:t>
+        <w:t># -*- coding: utf-8 -*-</w:t>
       </w:r>
     </w:p>
     <w:p>
@@ -122,7 +117,14 @@
           <w:b/>
           <w:bCs/>
         </w:rPr>
-        <w:t>2. Importaciones</w:t>
+        <w:t xml:space="preserve">2. </w:t>
+      </w:r>
+      <w:r>
+        <w:rPr>
+          <w:b/>
+          <w:bCs/>
+        </w:rPr>
+        <w:t>Librerías</w:t>
       </w:r>
     </w:p>
     <w:p>
@@ -137,27 +139,11 @@
       </w:r>
       <w:r>
         <w:br/>
-        <w:t xml:space="preserve">- </w:t>
-      </w:r>
-      <w:proofErr w:type="spellStart"/>
-      <w:r>
-        <w:t>streamlit</w:t>
-      </w:r>
-      <w:proofErr w:type="spellEnd"/>
-      <w:r>
-        <w:t>: permite crear aplicaciones web interactivas directamente desde Python.</w:t>
+        <w:t>- streamlit: permite crear aplicaciones web interactivas directamente desde Python.</w:t>
       </w:r>
       <w:r>
         <w:br/>
-        <w:t xml:space="preserve">- </w:t>
-      </w:r>
-      <w:proofErr w:type="spellStart"/>
-      <w:r>
-        <w:t>json</w:t>
-      </w:r>
-      <w:proofErr w:type="spellEnd"/>
-      <w:r>
-        <w:t>: se utiliza para guardar y cargar el estado del tablero en archivos JSON.</w:t>
+        <w:t>- json: se utiliza para guardar y cargar el estado del tablero en archivos JSON.</w:t>
       </w:r>
     </w:p>
     <w:p>
@@ -168,6 +154,7 @@
       </w:pPr>
       <w:r>
         <w:rPr>
+          <w:noProof/>
           <w:lang w:val="en-US"/>
         </w:rPr>
         <w:drawing>
@@ -214,7 +201,6 @@
           <w:bCs/>
         </w:rPr>
       </w:pPr>
-      <w:proofErr w:type="spellStart"/>
       <w:r>
         <w:rPr>
           <w:b/>
@@ -222,7 +208,6 @@
         </w:rPr>
         <w:t>streamlit</w:t>
       </w:r>
-      <w:proofErr w:type="spellEnd"/>
     </w:p>
     <w:p>
       <w:pPr>
@@ -298,15 +283,19 @@
         </w:numPr>
       </w:pPr>
       <w:r>
-        <w:t xml:space="preserve">as </w:t>
-      </w:r>
-      <w:proofErr w:type="spellStart"/>
-      <w:r>
-        <w:t>st</w:t>
-      </w:r>
-      <w:proofErr w:type="spellEnd"/>
-      <w:r>
-        <w:t xml:space="preserve"> es solo un alias para escribir menos</w:t>
+        <w:t>“</w:t>
+      </w:r>
+      <w:r>
+        <w:t>as st</w:t>
+      </w:r>
+      <w:r>
+        <w:t>”</w:t>
+      </w:r>
+      <w:r>
+        <w:t xml:space="preserve"> es </w:t>
+      </w:r>
+      <w:r>
+        <w:t>un alias para definir a la librería “streamlit” como “st”</w:t>
       </w:r>
     </w:p>
     <w:p>
@@ -316,7 +305,6 @@
           <w:bCs/>
         </w:rPr>
       </w:pPr>
-      <w:proofErr w:type="spellStart"/>
       <w:r>
         <w:rPr>
           <w:b/>
@@ -324,7 +312,6 @@
         </w:rPr>
         <w:t>json</w:t>
       </w:r>
-      <w:proofErr w:type="spellEnd"/>
     </w:p>
     <w:p>
       <w:pPr>
@@ -397,33 +384,21 @@
         </w:tabs>
         <w:ind w:left="720" w:hanging="360"/>
       </w:pPr>
-      <w:proofErr w:type="spellStart"/>
-      <w:r>
-        <w:t>st.set_page_config</w:t>
-      </w:r>
-      <w:proofErr w:type="spellEnd"/>
-      <w:r>
-        <w:t>(</w:t>
-      </w:r>
-      <w:proofErr w:type="spellStart"/>
-      <w:r>
-        <w:t>layout</w:t>
-      </w:r>
-      <w:proofErr w:type="spellEnd"/>
-      <w:r>
-        <w:t>='</w:t>
-      </w:r>
-      <w:proofErr w:type="spellStart"/>
-      <w:r>
-        <w:t>wide</w:t>
-      </w:r>
-      <w:proofErr w:type="spellEnd"/>
-      <w:r>
-        <w:t>') configura la aplicación para usar todo el ancho del navegador, lo cual es ideal para un tablero Kanban con múltiples columnas.</w:t>
-      </w:r>
-    </w:p>
-    <w:p>
-      <w:r>
+      <w:r>
+        <w:rPr>
+          <w:color w:val="0F9ED5" w:themeColor="accent4"/>
+        </w:rPr>
+        <w:t>st.set_page_config(layout='wide')</w:t>
+      </w:r>
+      <w:r>
+        <w:t xml:space="preserve"> configura la aplicación para usar todo el ancho del navegador, lo cual es ideal para un tablero Kanban con múltiples columnas.</w:t>
+      </w:r>
+    </w:p>
+    <w:p>
+      <w:r>
+        <w:rPr>
+          <w:noProof/>
+        </w:rPr>
         <w:drawing>
           <wp:inline distT="0" distB="0" distL="0" distR="0" wp14:anchorId="49182206" wp14:editId="3DDE1154">
             <wp:extent cx="5612130" cy="548005"/>
@@ -463,15 +438,7 @@
     </w:p>
     <w:p>
       <w:r>
-        <w:t xml:space="preserve">Le dice a </w:t>
-      </w:r>
-      <w:proofErr w:type="spellStart"/>
-      <w:r>
-        <w:t>Streamlit</w:t>
-      </w:r>
-      <w:proofErr w:type="spellEnd"/>
-      <w:r>
-        <w:t>:</w:t>
+        <w:t>Le dice a Streamlit:</w:t>
       </w:r>
     </w:p>
     <w:p>
@@ -513,27 +480,23 @@
         <w:ind w:left="720" w:hanging="360"/>
       </w:pPr>
       <w:r>
-        <w:t xml:space="preserve">La lista COLUMNS define las etapas del flujo Kanban: Backlog, Ready, </w:t>
-      </w:r>
-      <w:proofErr w:type="spellStart"/>
-      <w:r>
-        <w:t>Ongoing</w:t>
-      </w:r>
-      <w:proofErr w:type="spellEnd"/>
-      <w:r>
-        <w:t xml:space="preserve">, </w:t>
-      </w:r>
-      <w:proofErr w:type="spellStart"/>
-      <w:r>
-        <w:t>Deploy</w:t>
-      </w:r>
-      <w:proofErr w:type="spellEnd"/>
-      <w:r>
-        <w:t xml:space="preserve"> y Live. Estas columnas representan el estado de cada tarea.</w:t>
-      </w:r>
-    </w:p>
-    <w:p>
-      <w:r>
+        <w:t xml:space="preserve">La lista </w:t>
+      </w:r>
+      <w:r>
+        <w:rPr>
+          <w:color w:val="0F9ED5" w:themeColor="accent4"/>
+        </w:rPr>
+        <w:t xml:space="preserve">COLUMNS </w:t>
+      </w:r>
+      <w:r>
+        <w:t>define las etapas del flujo Kanban: Backlog, Ready, Ongoing, Deploy y Live. Estas columnas representan el estado de cada tarea.</w:t>
+      </w:r>
+    </w:p>
+    <w:p>
+      <w:r>
+        <w:rPr>
+          <w:noProof/>
+        </w:rPr>
         <w:drawing>
           <wp:inline distT="0" distB="0" distL="0" distR="0" wp14:anchorId="3F766A2B" wp14:editId="7A4B8E81">
             <wp:extent cx="5612130" cy="527685"/>
@@ -570,43 +533,6 @@
           </wp:inline>
         </w:drawing>
       </w:r>
-      <w:r>
-        <w:drawing>
-          <wp:inline distT="0" distB="0" distL="0" distR="0" wp14:anchorId="50132F1E" wp14:editId="0B03849E">
-            <wp:extent cx="5612130" cy="527685"/>
-            <wp:effectExtent l="0" t="0" r="7620" b="5715"/>
-            <wp:docPr id="295342159" name="Imagen 1"/>
-            <wp:cNvGraphicFramePr>
-              <a:graphicFrameLocks xmlns:a="http://schemas.openxmlformats.org/drawingml/2006/main" noChangeAspect="1"/>
-            </wp:cNvGraphicFramePr>
-            <a:graphic xmlns:a="http://schemas.openxmlformats.org/drawingml/2006/main">
-              <a:graphicData uri="http://schemas.openxmlformats.org/drawingml/2006/picture">
-                <pic:pic xmlns:pic="http://schemas.openxmlformats.org/drawingml/2006/picture">
-                  <pic:nvPicPr>
-                    <pic:cNvPr id="295342159" name=""/>
-                    <pic:cNvPicPr/>
-                  </pic:nvPicPr>
-                  <pic:blipFill>
-                    <a:blip r:embed="rId11"/>
-                    <a:stretch>
-                      <a:fillRect/>
-                    </a:stretch>
-                  </pic:blipFill>
-                  <pic:spPr>
-                    <a:xfrm>
-                      <a:off x="0" y="0"/>
-                      <a:ext cx="5612130" cy="527685"/>
-                    </a:xfrm>
-                    <a:prstGeom prst="rect">
-                      <a:avLst/>
-                    </a:prstGeom>
-                  </pic:spPr>
-                </pic:pic>
-              </a:graphicData>
-            </a:graphic>
-          </wp:inline>
-        </w:drawing>
-      </w:r>
     </w:p>
     <w:p>
       <w:pPr>
@@ -627,15 +553,7 @@
         </w:numPr>
       </w:pPr>
       <w:r>
-        <w:t xml:space="preserve">Cada </w:t>
-      </w:r>
-      <w:proofErr w:type="spellStart"/>
-      <w:r>
-        <w:t>string</w:t>
-      </w:r>
-      <w:proofErr w:type="spellEnd"/>
-      <w:r>
-        <w:t xml:space="preserve"> es una columna del tablero</w:t>
+        <w:t>Cada string es una columna del tablero</w:t>
       </w:r>
     </w:p>
     <w:p>
@@ -657,15 +575,7 @@
         </w:numPr>
       </w:pPr>
       <w:r>
-        <w:t xml:space="preserve">Se usa para mover </w:t>
-      </w:r>
-      <w:proofErr w:type="gramStart"/>
-      <w:r>
-        <w:t>tareas izquierda</w:t>
-      </w:r>
-      <w:proofErr w:type="gramEnd"/>
-      <w:r>
-        <w:t>/derecha</w:t>
+        <w:t>Se usa para mover tareas izquierda/derecha</w:t>
       </w:r>
     </w:p>
     <w:p>
@@ -691,20 +601,17 @@
         </w:rPr>
         <w:t>5. Estado de la Aplicación (</w:t>
       </w:r>
-      <w:proofErr w:type="spellStart"/>
+      <w:r>
+        <w:rPr>
+          <w:color w:val="0F9ED5" w:themeColor="accent4"/>
+        </w:rPr>
+        <w:t>session_state</w:t>
+      </w:r>
       <w:r>
         <w:rPr>
           <w:b/>
           <w:bCs/>
         </w:rPr>
-        <w:t>session_state</w:t>
-      </w:r>
-      <w:proofErr w:type="spellEnd"/>
-      <w:r>
-        <w:rPr>
-          <w:b/>
-          <w:bCs/>
-        </w:rPr>
         <w:t>)</w:t>
       </w:r>
     </w:p>
@@ -715,36 +622,28 @@
         </w:tabs>
         <w:ind w:left="720" w:hanging="360"/>
       </w:pPr>
-      <w:proofErr w:type="spellStart"/>
-      <w:r>
-        <w:t>Streamlit</w:t>
-      </w:r>
-      <w:proofErr w:type="spellEnd"/>
-      <w:r>
-        <w:t xml:space="preserve"> no mantiene estado automáticamente entre interacciones. </w:t>
-      </w:r>
-      <w:proofErr w:type="spellStart"/>
-      <w:proofErr w:type="gramStart"/>
-      <w:r>
-        <w:t>st.session</w:t>
-      </w:r>
-      <w:proofErr w:type="gramEnd"/>
-      <w:r>
-        <w:t>_state</w:t>
-      </w:r>
-      <w:proofErr w:type="spellEnd"/>
-      <w:r>
-        <w:t xml:space="preserve"> se usa para almacenar:</w:t>
+      <w:r>
+        <w:t xml:space="preserve">Streamlit no mantiene estado automáticamente entre interacciones. </w:t>
+      </w:r>
+      <w:r>
+        <w:rPr>
+          <w:color w:val="0F9ED5" w:themeColor="accent4"/>
+        </w:rPr>
+        <w:t xml:space="preserve">st.session_state </w:t>
+      </w:r>
+      <w:r>
+        <w:t>se usa para almacenar:</w:t>
       </w:r>
       <w:r>
         <w:br/>
         <w:t xml:space="preserve">- </w:t>
       </w:r>
-      <w:proofErr w:type="spellStart"/>
-      <w:r>
+      <w:r>
+        <w:rPr>
+          <w:color w:val="0F9ED5" w:themeColor="accent4"/>
+        </w:rPr>
         <w:t>board</w:t>
       </w:r>
-      <w:proofErr w:type="spellEnd"/>
       <w:r>
         <w:t>: diccionario con las tareas por columna</w:t>
       </w:r>
@@ -752,11 +651,12 @@
         <w:br/>
         <w:t xml:space="preserve">- </w:t>
       </w:r>
-      <w:proofErr w:type="spellStart"/>
-      <w:r>
+      <w:r>
+        <w:rPr>
+          <w:color w:val="0F9ED5" w:themeColor="accent4"/>
+        </w:rPr>
         <w:t>next_id</w:t>
       </w:r>
-      <w:proofErr w:type="spellEnd"/>
       <w:r>
         <w:t>: identificador incremental para tareas</w:t>
       </w:r>
@@ -764,11 +664,12 @@
         <w:br/>
         <w:t xml:space="preserve">- </w:t>
       </w:r>
-      <w:proofErr w:type="spellStart"/>
-      <w:r>
+      <w:r>
+        <w:rPr>
+          <w:color w:val="0F9ED5" w:themeColor="accent4"/>
+        </w:rPr>
         <w:t>wip_limits</w:t>
       </w:r>
-      <w:proofErr w:type="spellEnd"/>
       <w:r>
         <w:t>: límite de trabajo en progreso por columna</w:t>
       </w:r>
@@ -776,11 +677,12 @@
         <w:br/>
         <w:t xml:space="preserve">- </w:t>
       </w:r>
-      <w:proofErr w:type="spellStart"/>
-      <w:r>
+      <w:r>
+        <w:rPr>
+          <w:color w:val="0F9ED5" w:themeColor="accent4"/>
+        </w:rPr>
         <w:t>editing_task</w:t>
       </w:r>
-      <w:proofErr w:type="spellEnd"/>
       <w:r>
         <w:t>: indica si una tarea está siendo editada</w:t>
       </w:r>
@@ -788,18 +690,21 @@
         <w:br/>
         <w:t xml:space="preserve">- </w:t>
       </w:r>
-      <w:proofErr w:type="spellStart"/>
-      <w:r>
+      <w:r>
+        <w:rPr>
+          <w:color w:val="0F9ED5" w:themeColor="accent4"/>
+        </w:rPr>
         <w:t>board_loaded</w:t>
       </w:r>
-      <w:proofErr w:type="spellEnd"/>
       <w:r>
         <w:t>: evita cargar múltiples veces un archivo JSON</w:t>
       </w:r>
     </w:p>
     <w:p>
       <w:r>
-        <w:lastRenderedPageBreak/>
+        <w:rPr>
+          <w:noProof/>
+        </w:rPr>
         <w:drawing>
           <wp:inline distT="0" distB="0" distL="0" distR="0" wp14:anchorId="3D5C4A4A" wp14:editId="189ABBDF">
             <wp:extent cx="5612130" cy="638810"/>
@@ -838,23 +743,20 @@
       </w:r>
     </w:p>
     <w:p>
-      <w:proofErr w:type="spellStart"/>
-      <w:r>
-        <w:t>Streamlit</w:t>
-      </w:r>
-      <w:proofErr w:type="spellEnd"/>
-      <w:r>
-        <w:t xml:space="preserve"> no recuerda nada entre clics si no usas esto.</w:t>
-      </w:r>
-    </w:p>
-    <w:p>
-      <w:proofErr w:type="spellStart"/>
-      <w:r>
-        <w:t>session_state</w:t>
-      </w:r>
-      <w:proofErr w:type="spellEnd"/>
-      <w:r>
-        <w:t xml:space="preserve"> es:</w:t>
+      <w:r>
+        <w:lastRenderedPageBreak/>
+        <w:t>Streamlit no recuerda nada entre clics si no usas esto.</w:t>
+      </w:r>
+    </w:p>
+    <w:p>
+      <w:r>
+        <w:rPr>
+          <w:color w:val="0F9ED5" w:themeColor="accent4"/>
+        </w:rPr>
+        <w:t xml:space="preserve">session_state </w:t>
+      </w:r>
+      <w:r>
+        <w:t>es:</w:t>
       </w:r>
     </w:p>
     <w:p>
@@ -876,15 +778,7 @@
         </w:numPr>
       </w:pPr>
       <w:r>
-        <w:t xml:space="preserve">vive mientras la </w:t>
-      </w:r>
-      <w:proofErr w:type="gramStart"/>
-      <w:r>
-        <w:t>app</w:t>
-      </w:r>
-      <w:proofErr w:type="gramEnd"/>
-      <w:r>
-        <w:t xml:space="preserve"> está abierta</w:t>
+        <w:t>vive mientras la app está abierta</w:t>
       </w:r>
     </w:p>
     <w:p>
@@ -909,11 +803,9 @@
           <w:numId w:val="7"/>
         </w:numPr>
       </w:pPr>
-      <w:proofErr w:type="spellStart"/>
       <w:r>
         <w:t>board</w:t>
       </w:r>
-      <w:proofErr w:type="spellEnd"/>
     </w:p>
     <w:p>
       <w:pPr>
@@ -922,6 +814,9 @@
         </w:tabs>
       </w:pPr>
       <w:r>
+        <w:rPr>
+          <w:noProof/>
+        </w:rPr>
         <w:drawing>
           <wp:inline distT="0" distB="0" distL="0" distR="0" wp14:anchorId="024BB04A" wp14:editId="033EE90D">
             <wp:extent cx="5612130" cy="820420"/>
@@ -976,12 +871,16 @@
           <w:ilvl w:val="0"/>
           <w:numId w:val="8"/>
         </w:numPr>
-      </w:pPr>
-      <w:proofErr w:type="spellStart"/>
-      <w:r>
+        <w:rPr>
+          <w:color w:val="0F9ED5" w:themeColor="accent4"/>
+        </w:rPr>
+      </w:pPr>
+      <w:r>
+        <w:rPr>
+          <w:color w:val="0F9ED5" w:themeColor="accent4"/>
+        </w:rPr>
         <w:t>next_id</w:t>
       </w:r>
-      <w:proofErr w:type="spellEnd"/>
     </w:p>
     <w:p>
       <w:pPr>
@@ -994,15 +893,7 @@
         </w:tabs>
       </w:pPr>
       <w:r>
-        <w:t xml:space="preserve">Contador para dar </w:t>
-      </w:r>
-      <w:proofErr w:type="spellStart"/>
-      <w:r>
-        <w:t>IDs</w:t>
-      </w:r>
-      <w:proofErr w:type="spellEnd"/>
-      <w:r>
-        <w:t xml:space="preserve"> únicos</w:t>
+        <w:t>Contador para dar IDs únicos</w:t>
       </w:r>
     </w:p>
     <w:p>
@@ -1011,12 +902,16 @@
           <w:ilvl w:val="0"/>
           <w:numId w:val="8"/>
         </w:numPr>
-      </w:pPr>
-      <w:proofErr w:type="spellStart"/>
-      <w:r>
+        <w:rPr>
+          <w:color w:val="0F9ED5" w:themeColor="accent4"/>
+        </w:rPr>
+      </w:pPr>
+      <w:r>
+        <w:rPr>
+          <w:color w:val="0F9ED5" w:themeColor="accent4"/>
+        </w:rPr>
         <w:t>wip_limits</w:t>
       </w:r>
-      <w:proofErr w:type="spellEnd"/>
     </w:p>
     <w:p>
       <w:pPr>
@@ -1039,6 +934,9 @@
         </w:tabs>
       </w:pPr>
       <w:r>
+        <w:rPr>
+          <w:noProof/>
+        </w:rPr>
         <w:drawing>
           <wp:inline distT="0" distB="0" distL="0" distR="0" wp14:anchorId="5F16AB17" wp14:editId="2860CC20">
             <wp:extent cx="5612130" cy="348615"/>
@@ -1097,15 +995,7 @@
         </w:numPr>
       </w:pPr>
       <w:r>
-        <w:t xml:space="preserve">Si es </w:t>
-      </w:r>
-      <w:proofErr w:type="spellStart"/>
-      <w:r>
-        <w:t>None</w:t>
-      </w:r>
-      <w:proofErr w:type="spellEnd"/>
-      <w:r>
-        <w:t>, no hay edición activa</w:t>
+        <w:t>Si es None, no hay edición activa</w:t>
       </w:r>
     </w:p>
     <w:p>
@@ -1122,6 +1012,9 @@
     </w:p>
     <w:p>
       <w:r>
+        <w:rPr>
+          <w:noProof/>
+        </w:rPr>
         <w:drawing>
           <wp:inline distT="0" distB="0" distL="0" distR="0" wp14:anchorId="3CBEB7D7" wp14:editId="217FE726">
             <wp:extent cx="5612130" cy="363220"/>
@@ -1179,21 +1072,8 @@
           <w:numId w:val="8"/>
         </w:numPr>
       </w:pPr>
-      <w:proofErr w:type="spellStart"/>
-      <w:r>
-        <w:t>Streamlit</w:t>
-      </w:r>
-      <w:proofErr w:type="spellEnd"/>
-      <w:r>
-        <w:t xml:space="preserve"> </w:t>
-      </w:r>
-      <w:proofErr w:type="spellStart"/>
-      <w:r>
-        <w:t>re-ejecuta</w:t>
-      </w:r>
-      <w:proofErr w:type="spellEnd"/>
-      <w:r>
-        <w:t xml:space="preserve"> el script muchas veces</w:t>
+      <w:r>
+        <w:t>Streamlit re-ejecuta el script muchas veces</w:t>
       </w:r>
     </w:p>
     <w:p>
@@ -1234,56 +1114,61 @@
         </w:tabs>
         <w:ind w:left="720" w:hanging="360"/>
       </w:pPr>
-      <w:proofErr w:type="spellStart"/>
-      <w:r>
+      <w:r>
+        <w:rPr>
+          <w:color w:val="0F9ED5" w:themeColor="accent4"/>
+        </w:rPr>
+        <w:t>add_task</w:t>
+      </w:r>
+      <w:r>
+        <w:t>: crea una nueva tarea y la añade al Backlog.</w:t>
+      </w:r>
+      <w:r>
+        <w:br/>
+      </w:r>
+      <w:r>
+        <w:rPr>
+          <w:color w:val="0F9ED5" w:themeColor="accent4"/>
+        </w:rPr>
+        <w:t>move_task</w:t>
+      </w:r>
+      <w:r>
+        <w:t>: mueve una tarea entre columnas respetando los límites WIP.</w:t>
+      </w:r>
+      <w:r>
+        <w:br/>
+      </w:r>
+      <w:r>
+        <w:rPr>
+          <w:color w:val="0F9ED5" w:themeColor="accent4"/>
+        </w:rPr>
+        <w:t>delete_task</w:t>
+      </w:r>
+      <w:r>
+        <w:t>: elimina una tarea.</w:t>
+      </w:r>
+      <w:r>
+        <w:br/>
+      </w:r>
+      <w:r>
+        <w:rPr>
+          <w:color w:val="0F9ED5" w:themeColor="accent4"/>
+        </w:rPr>
         <w:lastRenderedPageBreak/>
-        <w:t>add_task</w:t>
-      </w:r>
-      <w:proofErr w:type="spellEnd"/>
-      <w:r>
-        <w:t>: crea una nueva tarea y la añade al Backlog.</w:t>
+        <w:t>save_board</w:t>
+      </w:r>
+      <w:r>
+        <w:t>: permite descargar el estado del tablero como archivo JSON.</w:t>
       </w:r>
       <w:r>
         <w:br/>
       </w:r>
-      <w:proofErr w:type="spellStart"/>
-      <w:r>
-        <w:t>move_task</w:t>
-      </w:r>
-      <w:proofErr w:type="spellEnd"/>
-      <w:r>
-        <w:t>: mueve una tarea entre columnas respetando los límites WIP.</w:t>
-      </w:r>
-      <w:r>
-        <w:br/>
-      </w:r>
-      <w:proofErr w:type="spellStart"/>
-      <w:r>
-        <w:t>delete_task</w:t>
-      </w:r>
-      <w:proofErr w:type="spellEnd"/>
-      <w:r>
-        <w:t>: elimina una tarea.</w:t>
-      </w:r>
-      <w:r>
-        <w:br/>
-      </w:r>
-      <w:proofErr w:type="spellStart"/>
-      <w:r>
-        <w:t>save_board</w:t>
-      </w:r>
-      <w:proofErr w:type="spellEnd"/>
-      <w:r>
-        <w:t>: permite descargar el estado del tablero como archivo JSON.</w:t>
-      </w:r>
-      <w:r>
-        <w:br/>
-      </w:r>
-      <w:proofErr w:type="spellStart"/>
-      <w:r>
+      <w:r>
+        <w:rPr>
+          <w:color w:val="0F9ED5" w:themeColor="accent4"/>
+        </w:rPr>
         <w:t>load_board_once</w:t>
       </w:r>
-      <w:proofErr w:type="spellEnd"/>
       <w:r>
         <w:t>: carga un tablero desde un archivo JSON solo una vez.</w:t>
       </w:r>
@@ -1313,6 +1198,9 @@
         </w:tabs>
       </w:pPr>
       <w:r>
+        <w:rPr>
+          <w:noProof/>
+        </w:rPr>
         <w:drawing>
           <wp:inline distT="0" distB="0" distL="0" distR="0" wp14:anchorId="1056467D" wp14:editId="06322F79">
             <wp:extent cx="5612130" cy="1452880"/>
@@ -1423,6 +1311,9 @@
         </w:tabs>
       </w:pPr>
       <w:r>
+        <w:rPr>
+          <w:noProof/>
+        </w:rPr>
         <w:drawing>
           <wp:inline distT="0" distB="0" distL="0" distR="0" wp14:anchorId="0C739404" wp14:editId="6547F004">
             <wp:extent cx="5612130" cy="240665"/>
@@ -1467,11 +1358,12 @@
           <w:numId w:val="9"/>
         </w:numPr>
       </w:pPr>
-      <w:proofErr w:type="spellStart"/>
-      <w:r>
+      <w:r>
+        <w:rPr>
+          <w:color w:val="0F9ED5" w:themeColor="accent4"/>
+        </w:rPr>
         <w:t>task</w:t>
       </w:r>
-      <w:proofErr w:type="spellEnd"/>
       <w:r>
         <w:t>: la tarea (diccionario)</w:t>
       </w:r>
@@ -1483,11 +1375,12 @@
           <w:numId w:val="9"/>
         </w:numPr>
       </w:pPr>
-      <w:proofErr w:type="spellStart"/>
-      <w:r>
+      <w:r>
+        <w:rPr>
+          <w:color w:val="0F9ED5" w:themeColor="accent4"/>
+        </w:rPr>
         <w:t>from_col</w:t>
       </w:r>
-      <w:proofErr w:type="spellEnd"/>
       <w:r>
         <w:t>: columna actual</w:t>
       </w:r>
@@ -1499,16 +1392,14 @@
           <w:numId w:val="9"/>
         </w:numPr>
       </w:pPr>
-      <w:proofErr w:type="spellStart"/>
-      <w:r>
+      <w:r>
+        <w:rPr>
+          <w:color w:val="0F9ED5" w:themeColor="accent4"/>
+        </w:rPr>
         <w:t>direction</w:t>
       </w:r>
-      <w:proofErr w:type="spellEnd"/>
-      <w:r>
-        <w:t>:</w:t>
-      </w:r>
-      <w:r>
-        <w:t xml:space="preserve"> Se define la direcció</w:t>
+      <w:r>
+        <w:t>: Se define la direcció</w:t>
       </w:r>
       <w:r>
         <w:t>n dependiendo de los inputs:</w:t>
@@ -1549,6 +1440,9 @@
         </w:tabs>
       </w:pPr>
       <w:r>
+        <w:rPr>
+          <w:noProof/>
+        </w:rPr>
         <w:drawing>
           <wp:inline distT="0" distB="0" distL="0" distR="0" wp14:anchorId="76D49A6F" wp14:editId="3E9FB251">
             <wp:extent cx="5612130" cy="384175"/>
@@ -1612,6 +1506,9 @@
     </w:p>
     <w:p>
       <w:r>
+        <w:rPr>
+          <w:noProof/>
+        </w:rPr>
         <w:drawing>
           <wp:inline distT="0" distB="0" distL="0" distR="0" wp14:anchorId="31B938B3" wp14:editId="5C339A2F">
             <wp:extent cx="5612130" cy="345440"/>
@@ -1662,7 +1559,9 @@
     </w:p>
     <w:p>
       <w:r>
-        <w:lastRenderedPageBreak/>
+        <w:rPr>
+          <w:noProof/>
+        </w:rPr>
         <w:drawing>
           <wp:inline distT="0" distB="0" distL="0" distR="0" wp14:anchorId="00D90EB4" wp14:editId="59F7E766">
             <wp:extent cx="5612130" cy="481965"/>
@@ -1721,6 +1620,7 @@
         </w:numPr>
       </w:pPr>
       <w:r>
+        <w:lastRenderedPageBreak/>
         <w:t>Si se excede, bloquea el movimiento</w:t>
       </w:r>
     </w:p>
@@ -1731,6 +1631,9 @@
         </w:tabs>
       </w:pPr>
       <w:r>
+        <w:rPr>
+          <w:noProof/>
+        </w:rPr>
         <w:drawing>
           <wp:inline distT="0" distB="0" distL="0" distR="0" wp14:anchorId="635400D5" wp14:editId="1D99657D">
             <wp:extent cx="5612130" cy="380365"/>
@@ -1817,6 +1720,9 @@
         </w:tabs>
       </w:pPr>
       <w:r>
+        <w:rPr>
+          <w:noProof/>
+        </w:rPr>
         <w:drawing>
           <wp:inline distT="0" distB="0" distL="0" distR="0" wp14:anchorId="6A23A133" wp14:editId="752C1C43">
             <wp:extent cx="5612130" cy="349885"/>
@@ -1894,6 +1800,9 @@
         </w:tabs>
       </w:pPr>
       <w:r>
+        <w:rPr>
+          <w:noProof/>
+        </w:rPr>
         <w:drawing>
           <wp:inline distT="0" distB="0" distL="0" distR="0" wp14:anchorId="3A0A2F02" wp14:editId="5CC538A3">
             <wp:extent cx="5612130" cy="941705"/>
@@ -2015,6 +1924,7 @@
         <w:rPr>
           <w:b/>
           <w:bCs/>
+          <w:noProof/>
         </w:rPr>
         <w:drawing>
           <wp:inline distT="0" distB="0" distL="0" distR="0" wp14:anchorId="601C55C2" wp14:editId="036E5844">
@@ -2103,11 +2013,9 @@
           <w:numId w:val="17"/>
         </w:numPr>
       </w:pPr>
-      <w:proofErr w:type="spellStart"/>
       <w:r>
         <w:t>IDs</w:t>
       </w:r>
-      <w:proofErr w:type="spellEnd"/>
     </w:p>
     <w:p>
       <w:pPr>
@@ -2149,23 +2057,60 @@
           <w:b/>
           <w:bCs/>
         </w:rPr>
-        <w:t xml:space="preserve">7. </w:t>
-      </w:r>
-      <w:proofErr w:type="spellStart"/>
-      <w:r>
+        <w:t>7. Sidebar (Barra Lateral)</w:t>
+      </w:r>
+    </w:p>
+    <w:p>
+      <w:pPr>
+        <w:tabs>
+          <w:tab w:val="num" w:pos="720"/>
+        </w:tabs>
+        <w:ind w:left="720" w:hanging="360"/>
+      </w:pPr>
+      <w:r>
+        <w:t>La barra lateral contiene:</w:t>
+      </w:r>
+      <w:r>
+        <w:br/>
+        <w:t>- Formulario para crear nuevas tareas</w:t>
+      </w:r>
+      <w:r>
+        <w:br/>
+        <w:t>- Selectores de color para tarjetas</w:t>
+      </w:r>
+      <w:r>
+        <w:br/>
+        <w:t>- Configuración de límites WIP</w:t>
+      </w:r>
+      <w:r>
+        <w:br/>
+      </w:r>
+      <w:r>
+        <w:lastRenderedPageBreak/>
+        <w:t>- Botón para guardar el tablero</w:t>
+      </w:r>
+      <w:r>
+        <w:br/>
+        <w:t>- Cargador de archivos para abrir tableros existentes</w:t>
+      </w:r>
+    </w:p>
+    <w:p>
+      <w:pPr>
+        <w:tabs>
+          <w:tab w:val="num" w:pos="720"/>
+        </w:tabs>
+        <w:ind w:left="720" w:hanging="360"/>
         <w:rPr>
           <w:b/>
           <w:bCs/>
         </w:rPr>
-        <w:t>Sidebar</w:t>
-      </w:r>
-      <w:proofErr w:type="spellEnd"/>
+      </w:pPr>
       <w:r>
         <w:rPr>
           <w:b/>
           <w:bCs/>
         </w:rPr>
-        <w:t xml:space="preserve"> (Barra Lateral)</w:t>
+        <w:t>8. Renderizado del Tablero</w:t>
       </w:r>
     </w:p>
     <w:p>
@@ -2176,28 +2121,15 @@
         <w:ind w:left="720" w:hanging="360"/>
       </w:pPr>
       <w:r>
-        <w:lastRenderedPageBreak/>
-        <w:t>La barra lateral contiene:</w:t>
+        <w:t>st.columns crea una columna visual por cada estado Kanban.</w:t>
       </w:r>
       <w:r>
         <w:br/>
-        <w:t>- Formulario para crear nuevas tareas</w:t>
+        <w:t>Dentro de cada columna se renderizan las tareas como tarjetas HTML personalizadas.</w:t>
       </w:r>
       <w:r>
         <w:br/>
-        <w:t>- Selectores de color para tarjetas</w:t>
-      </w:r>
-      <w:r>
-        <w:br/>
-        <w:t>- Configuración de límites WIP</w:t>
-      </w:r>
-      <w:r>
-        <w:br/>
-        <w:t>- Botón para guardar el tablero</w:t>
-      </w:r>
-      <w:r>
-        <w:br/>
-        <w:t>- Cargador de archivos para abrir tableros existentes</w:t>
+        <w:t>Cada tarjeta incluye botones para mover, editar o eliminar la tarea.</w:t>
       </w:r>
     </w:p>
     <w:p>
@@ -2205,56 +2137,12 @@
         <w:tabs>
           <w:tab w:val="num" w:pos="720"/>
         </w:tabs>
-        <w:ind w:left="720" w:hanging="360"/>
+      </w:pPr>
+      <w:r>
         <w:rPr>
           <w:b/>
           <w:bCs/>
-        </w:rPr>
-      </w:pPr>
-      <w:r>
-        <w:rPr>
-          <w:b/>
-          <w:bCs/>
-        </w:rPr>
-        <w:t>8. Renderizado del Tablero</w:t>
-      </w:r>
-    </w:p>
-    <w:p>
-      <w:pPr>
-        <w:tabs>
-          <w:tab w:val="num" w:pos="720"/>
-        </w:tabs>
-        <w:ind w:left="720" w:hanging="360"/>
-      </w:pPr>
-      <w:proofErr w:type="spellStart"/>
-      <w:proofErr w:type="gramStart"/>
-      <w:r>
-        <w:t>st.columns</w:t>
-      </w:r>
-      <w:proofErr w:type="spellEnd"/>
-      <w:proofErr w:type="gramEnd"/>
-      <w:r>
-        <w:t xml:space="preserve"> crea una columna visual por cada estado Kanban.</w:t>
-      </w:r>
-      <w:r>
-        <w:br/>
-        <w:t>Dentro de cada columna se renderizan las tareas como tarjetas HTML personalizadas.</w:t>
-      </w:r>
-      <w:r>
-        <w:br/>
-        <w:t>Cada tarjeta incluye botones para mover, editar o eliminar la tarea.</w:t>
-      </w:r>
-    </w:p>
-    <w:p>
-      <w:pPr>
-        <w:tabs>
-          <w:tab w:val="num" w:pos="720"/>
-        </w:tabs>
-      </w:pPr>
-      <w:r>
-        <w:rPr>
-          <w:b/>
-          <w:bCs/>
+          <w:noProof/>
         </w:rPr>
         <w:drawing>
           <wp:inline distT="0" distB="0" distL="0" distR="0" wp14:anchorId="49EB9B83" wp14:editId="6EB9DA89">
@@ -2322,6 +2210,7 @@
         <w:rPr>
           <w:b/>
           <w:bCs/>
+          <w:noProof/>
         </w:rPr>
         <w:drawing>
           <wp:inline distT="0" distB="0" distL="0" distR="0" wp14:anchorId="6B01B3D3" wp14:editId="3B5CA1CF">
@@ -2455,26 +2344,11 @@
       </w:r>
       <w:r>
         <w:br/>
-        <w:t xml:space="preserve">Cada acción modifica el </w:t>
-      </w:r>
-      <w:proofErr w:type="spellStart"/>
-      <w:r>
-        <w:t>session_state</w:t>
-      </w:r>
-      <w:proofErr w:type="spellEnd"/>
-      <w:r>
-        <w:t>.</w:t>
+        <w:t>Cada acción modifica el session_state.</w:t>
       </w:r>
       <w:r>
         <w:br/>
-      </w:r>
-      <w:proofErr w:type="spellStart"/>
-      <w:r>
-        <w:t>Streamlit</w:t>
-      </w:r>
-      <w:proofErr w:type="spellEnd"/>
-      <w:r>
-        <w:t xml:space="preserve"> vuelve a renderizar la interfaz automáticamente, reflejando los cambios.</w:t>
+        <w:t>Streamlit vuelve a renderizar la interfaz automáticamente, reflejando los cambios.</w:t>
       </w:r>
     </w:p>
     <w:p/>
@@ -6045,6 +5919,7 @@
   <w:style w:type="character" w:default="1" w:styleId="Fuentedeprrafopredeter">
     <w:name w:val="Default Paragraph Font"/>
     <w:uiPriority w:val="1"/>
+    <w:semiHidden/>
     <w:unhideWhenUsed/>
   </w:style>
   <w:style w:type="table" w:default="1" w:styleId="Tablanormal">
@@ -6688,6 +6563,15 @@
 </file>
 
 <file path=customXml/item1.xml><?xml version="1.0" encoding="utf-8"?>
+<?mso-contentType ?>
+<FormTemplates xmlns="http://schemas.microsoft.com/sharepoint/v3/contenttype/forms">
+  <Display>DocumentLibraryForm</Display>
+  <Edit>DocumentLibraryForm</Edit>
+  <New>DocumentLibraryForm</New>
+</FormTemplates>
+</file>
+
+<file path=customXml/item2.xml><?xml version="1.0" encoding="utf-8"?>
 <ct:contentTypeSchema xmlns:ct="http://schemas.microsoft.com/office/2006/metadata/contentType" xmlns:ma="http://schemas.microsoft.com/office/2006/metadata/properties/metaAttributes" ct:_="" ma:_="" ma:contentTypeName="Document" ma:contentTypeID="0x01010040D046048C828943A32F1CC66E16C86A" ma:contentTypeVersion="17" ma:contentTypeDescription="Create a new document." ma:contentTypeScope="" ma:versionID="a77905a8e197a9dd9067eef152777678">
   <xsd:schema xmlns:xsd="http://www.w3.org/2001/XMLSchema" xmlns:xs="http://www.w3.org/2001/XMLSchema" xmlns:p="http://schemas.microsoft.com/office/2006/metadata/properties" xmlns:ns3="a70785a7-605a-4943-b6b4-603375490b23" xmlns:ns4="d6576943-68e6-4efb-9872-0fabcedef6c7" targetNamespace="http://schemas.microsoft.com/office/2006/metadata/properties" ma:root="true" ma:fieldsID="df8a5a43f94e2a2b7166cc9c1527b9c1" ns3:_="" ns4:_="">
     <xsd:import namespace="a70785a7-605a-4943-b6b4-603375490b23"/>
@@ -6934,15 +6818,6 @@
 </ct:contentTypeSchema>
 </file>
 
-<file path=customXml/item2.xml><?xml version="1.0" encoding="utf-8"?>
-<?mso-contentType ?>
-<FormTemplates xmlns="http://schemas.microsoft.com/sharepoint/v3/contenttype/forms">
-  <Display>DocumentLibraryForm</Display>
-  <Edit>DocumentLibraryForm</Edit>
-  <New>DocumentLibraryForm</New>
-</FormTemplates>
-</file>
-
 <file path=customXml/item3.xml><?xml version="1.0" encoding="utf-8"?>
 <p:properties xmlns:p="http://schemas.microsoft.com/office/2006/metadata/properties" xmlns:xsi="http://www.w3.org/2001/XMLSchema-instance" xmlns:pc="http://schemas.microsoft.com/office/infopath/2007/PartnerControls">
   <documentManagement>
@@ -6952,6 +6827,14 @@
 </file>
 
 <file path=customXml/itemProps1.xml><?xml version="1.0" encoding="utf-8"?>
+<ds:datastoreItem xmlns:ds="http://schemas.openxmlformats.org/officeDocument/2006/customXml" ds:itemID="{E1EC64BE-ADE8-49B9-8C61-3893D6D5B8F5}">
+  <ds:schemaRefs>
+    <ds:schemaRef ds:uri="http://schemas.microsoft.com/sharepoint/v3/contenttype/forms"/>
+  </ds:schemaRefs>
+</ds:datastoreItem>
+</file>
+
+<file path=customXml/itemProps2.xml><?xml version="1.0" encoding="utf-8"?>
 <ds:datastoreItem xmlns:ds="http://schemas.openxmlformats.org/officeDocument/2006/customXml" ds:itemID="{930A7F19-968F-4B51-B7F8-0086543AB48D}">
   <ds:schemaRefs>
     <ds:schemaRef ds:uri="http://schemas.microsoft.com/office/2006/metadata/contentType"/>
@@ -6970,27 +6853,12 @@
 </ds:datastoreItem>
 </file>
 
-<file path=customXml/itemProps2.xml><?xml version="1.0" encoding="utf-8"?>
-<ds:datastoreItem xmlns:ds="http://schemas.openxmlformats.org/officeDocument/2006/customXml" ds:itemID="{E1EC64BE-ADE8-49B9-8C61-3893D6D5B8F5}">
-  <ds:schemaRefs>
-    <ds:schemaRef ds:uri="http://schemas.microsoft.com/sharepoint/v3/contenttype/forms"/>
-  </ds:schemaRefs>
-</ds:datastoreItem>
-</file>
-
 <file path=customXml/itemProps3.xml><?xml version="1.0" encoding="utf-8"?>
 <ds:datastoreItem xmlns:ds="http://schemas.openxmlformats.org/officeDocument/2006/customXml" ds:itemID="{2CD7A0D6-8BDB-41B4-8F7F-4C99A422E9AF}">
   <ds:schemaRefs>
-    <ds:schemaRef ds:uri="http://purl.org/dc/terms/"/>
-    <ds:schemaRef ds:uri="a70785a7-605a-4943-b6b4-603375490b23"/>
-    <ds:schemaRef ds:uri="http://www.w3.org/XML/1998/namespace"/>
-    <ds:schemaRef ds:uri="http://purl.org/dc/dcmitype/"/>
-    <ds:schemaRef ds:uri="http://purl.org/dc/elements/1.1/"/>
-    <ds:schemaRef ds:uri="d6576943-68e6-4efb-9872-0fabcedef6c7"/>
-    <ds:schemaRef ds:uri="http://schemas.microsoft.com/office/2006/documentManagement/types"/>
     <ds:schemaRef ds:uri="http://schemas.microsoft.com/office/2006/metadata/properties"/>
     <ds:schemaRef ds:uri="http://schemas.microsoft.com/office/infopath/2007/PartnerControls"/>
-    <ds:schemaRef ds:uri="http://schemas.openxmlformats.org/package/2006/metadata/core-properties"/>
+    <ds:schemaRef ds:uri="a70785a7-605a-4943-b6b4-603375490b23"/>
   </ds:schemaRefs>
 </ds:datastoreItem>
 </file>
</xml_diff>